<commit_message>
demo + github linkak
</commit_message>
<xml_diff>
--- a/SGTA_Lan_Osagarria_Dokumentazioa.docx
+++ b/SGTA_Lan_Osagarria_Dokumentazioa.docx
@@ -351,8 +351,57 @@
           <w:szCs w:val="48"/>
           <w:lang w:val="eu-ES"/>
         </w:rPr>
-        <w:t>Django + xquery</w:t>
-      </w:r>
+        <w:t xml:space="preserve">Django + xquery </w:t>
+      </w:r>
+      <w:r>
+        <w:rPr>
+          <w:rFonts w:ascii="Calibri Light" w:hAnsi="Calibri Light"/>
+          <w:iCs/>
+          <w:sz w:val="32"/>
+          <w:szCs w:val="48"/>
+          <w:lang w:val="eu-ES"/>
+        </w:rPr>
+        <w:t xml:space="preserve"> </w:t>
+      </w:r>
+      <w:hyperlink r:id="rId3">
+        <w:r>
+          <w:rPr>
+            <w:rStyle w:val="EnlacedeInternet"/>
+            <w:rFonts w:ascii="Calibri Light" w:hAnsi="Calibri Light"/>
+            <w:iCs/>
+            <w:sz w:val="32"/>
+            <w:szCs w:val="48"/>
+            <w:lang w:val="eu-ES"/>
+          </w:rPr>
+          <w:t>(Demoa)</w:t>
+        </w:r>
+      </w:hyperlink>
+      <w:r>
+        <w:rPr>
+          <w:rStyle w:val="EnlacedeInternet"/>
+          <w:rFonts w:ascii="Calibri Light" w:hAnsi="Calibri Light"/>
+          <w:iCs/>
+          <w:sz w:val="32"/>
+          <w:szCs w:val="48"/>
+          <w:u w:val="none"/>
+          <w:lang w:val="eu-ES"/>
+        </w:rPr>
+        <w:tab/>
+      </w:r>
+      <w:hyperlink r:id="rId4">
+        <w:r>
+          <w:rPr>
+            <w:rStyle w:val="EnlacedeInternet"/>
+            <w:rFonts w:ascii="Calibri Light" w:hAnsi="Calibri Light"/>
+            <w:iCs/>
+            <w:sz w:val="32"/>
+            <w:szCs w:val="48"/>
+            <w:u w:val="single"/>
+            <w:lang w:val="eu-ES"/>
+          </w:rPr>
+          <w:t>(Github)</w:t>
+        </w:r>
+      </w:hyperlink>
     </w:p>
     <w:p>
       <w:pPr>
@@ -555,53 +604,9 @@
     </w:p>
     <w:p>
       <w:pPr>
-        <w:pStyle w:val="Normal"/>
-        <w:spacing w:lineRule="auto" w:line="276" w:before="0" w:after="80"/>
-        <w:ind w:left="1134" w:right="1134" w:hanging="0"/>
-        <w:jc w:val="center"/>
-        <w:rPr>
-          <w:rFonts w:ascii="Calibri Light" w:hAnsi="Calibri Light"/>
-          <w:sz w:val="28"/>
-          <w:szCs w:val="28"/>
-          <w:lang w:val="eu-ES"/>
-        </w:rPr>
-      </w:pPr>
-      <w:r>
-        <w:rPr>
-          <w:rFonts w:ascii="Calibri Light" w:hAnsi="Calibri Light"/>
-          <w:sz w:val="28"/>
-          <w:szCs w:val="28"/>
-          <w:lang w:val="eu-ES"/>
-        </w:rPr>
-      </w:r>
-    </w:p>
-    <w:p>
-      <w:pPr>
-        <w:pStyle w:val="Normal"/>
-        <w:spacing w:lineRule="auto" w:line="276" w:before="0" w:after="80"/>
-        <w:ind w:left="1134" w:right="1134" w:hanging="0"/>
-        <w:jc w:val="center"/>
-        <w:rPr>
-          <w:rFonts w:ascii="Calibri Light" w:hAnsi="Calibri Light"/>
-          <w:sz w:val="28"/>
-          <w:szCs w:val="28"/>
-          <w:lang w:val="eu-ES"/>
-        </w:rPr>
-      </w:pPr>
-      <w:r>
-        <w:rPr>
-          <w:rFonts w:ascii="Calibri Light" w:hAnsi="Calibri Light"/>
-          <w:sz w:val="28"/>
-          <w:szCs w:val="28"/>
-          <w:lang w:val="eu-ES"/>
-        </w:rPr>
-      </w:r>
-    </w:p>
-    <w:p>
-      <w:pPr>
         <w:sectPr>
-          <w:headerReference w:type="default" r:id="rId3"/>
-          <w:footerReference w:type="default" r:id="rId4"/>
+          <w:headerReference w:type="default" r:id="rId5"/>
+          <w:footerReference w:type="default" r:id="rId6"/>
           <w:type w:val="oddPage"/>
           <w:pgSz w:w="11906" w:h="16838"/>
           <w:pgMar w:left="1701" w:right="1701" w:header="0" w:top="283" w:footer="1366" w:bottom="1649" w:gutter="0"/>
@@ -709,25 +714,6 @@
         <w:jc w:val="both"/>
         <w:rPr>
           <w:rFonts w:ascii="Calibri Light" w:hAnsi="Calibri Light"/>
-          <w:sz w:val="28"/>
-          <w:lang w:val="eu-ES"/>
-        </w:rPr>
-      </w:pPr>
-      <w:r>
-        <w:rPr>
-          <w:rFonts w:ascii="Calibri Light" w:hAnsi="Calibri Light"/>
-          <w:sz w:val="28"/>
-          <w:lang w:val="eu-ES"/>
-        </w:rPr>
-      </w:r>
-    </w:p>
-    <w:p>
-      <w:pPr>
-        <w:pStyle w:val="Portada2"/>
-        <w:spacing w:lineRule="auto" w:line="276" w:before="0" w:after="80"/>
-        <w:jc w:val="both"/>
-        <w:rPr>
-          <w:rFonts w:ascii="Calibri Light" w:hAnsi="Calibri Light"/>
           <w:sz w:val="22"/>
           <w:szCs w:val="24"/>
           <w:lang w:val="eu-ES"/>
@@ -2331,58 +2317,34 @@
         <w:rPr>
           <w:lang w:val="eu-ES"/>
         </w:rPr>
-        <w:t xml:space="preserve">Programazio lengoaiari daritzonez Python programazioa lengoaia </w:t>
-      </w:r>
-      <w:r>
-        <w:rPr>
-          <w:lang w:val="eu-ES"/>
-        </w:rPr>
-        <w:t>erabili dugu</w:t>
-      </w:r>
-      <w:r>
-        <w:rPr>
-          <w:lang w:val="eu-ES"/>
-        </w:rPr>
-        <w:t>. Ala ere programazio lengoaia hau bere bi bertsio ezberdinetan lan egin dugu, hots 2.7 eta 3.7 bertsioekin.</w:t>
-      </w:r>
-    </w:p>
-    <w:p>
-      <w:pPr>
-        <w:pStyle w:val="Normal"/>
-        <w:rPr>
-          <w:lang w:val="eu-ES"/>
-        </w:rPr>
-      </w:pPr>
-      <w:r>
-        <w:rPr>
-          <w:lang w:val="eu-ES"/>
-        </w:rPr>
-      </w:r>
-    </w:p>
-    <w:p>
-      <w:pPr>
-        <w:pStyle w:val="Normal"/>
-        <w:rPr>
-          <w:lang w:val="eu-ES"/>
-        </w:rPr>
-      </w:pPr>
-      <w:r>
-        <w:rPr>
-          <w:lang w:val="eu-ES"/>
-        </w:rPr>
-        <w:t xml:space="preserve">Beste programazio lengoai edo meta-lengoaia XML izan da eta bere gainean xquery lengoaia erabili dugu kontsultak </w:t>
-      </w:r>
-      <w:r>
-        <w:rPr>
-          <w:lang w:val="eu-ES"/>
-        </w:rPr>
-        <w:t>egin ahal</w:t>
-      </w:r>
-      <w:r>
-        <w:rPr>
-          <w:lang w:val="eu-ES"/>
-        </w:rPr>
-        <w:t xml:space="preserve"> izateko.</w:t>
+        <w:t>Programazio lengoaiari daritzonez Python programazioa lengoaia erabili dugu. Ala ere programazio lengoaia hau bere bi bertsio ezberdinetan lan egin dugu, hots 2.7 eta 3.7 bertsioekin.</w:t>
+      </w:r>
+    </w:p>
+    <w:p>
+      <w:pPr>
+        <w:pStyle w:val="Normal"/>
+        <w:rPr>
+          <w:lang w:val="eu-ES"/>
+        </w:rPr>
+      </w:pPr>
+      <w:r>
+        <w:rPr>
+          <w:lang w:val="eu-ES"/>
+        </w:rPr>
+      </w:r>
+    </w:p>
+    <w:p>
+      <w:pPr>
+        <w:pStyle w:val="Normal"/>
+        <w:rPr>
+          <w:lang w:val="eu-ES"/>
+        </w:rPr>
+      </w:pPr>
+      <w:r>
+        <w:rPr>
+          <w:lang w:val="eu-ES"/>
+        </w:rPr>
+        <w:t>Beste programazio lengoai edo meta-lengoaia XML izan da eta bere gainean xquery lengoaia erabili dugu kontsultak egin ahal izateko.</w:t>
       </w:r>
     </w:p>
     <w:p>
@@ -2880,19 +2842,7 @@
         <w:rPr>
           <w:lang w:val="eu-ES"/>
         </w:rPr>
-        <w:t>Esan beharra dago ala ere, python eta XML ez ditugula inoiz elkar lanean jarri eta horrek ikasketa eta ulertze prozesu bat eskatu izan du, beraz esan dezakegu ai</w:t>
-      </w:r>
-      <w:r>
-        <w:rPr>
-          <w:lang w:val="eu-ES"/>
-        </w:rPr>
-        <w:t>p</w:t>
-      </w:r>
-      <w:r>
-        <w:rPr>
-          <w:lang w:val="eu-ES"/>
-        </w:rPr>
-        <w:t>atutako programazio lengoaiak eta gailuak erabiliz gure ezagutza handitu dugula.</w:t>
+        <w:t>Esan beharra dago ala ere, python eta XML ez ditugula inoiz elkar lanean jarri eta horrek ikasketa eta ulertze prozesu bat eskatu izan du, beraz esan dezakegu aipatutako programazio lengoaiak eta gailuak erabiliz gure ezagutza handitu dugula.</w:t>
       </w:r>
     </w:p>
     <w:p>
@@ -2995,7 +2945,7 @@
         <w:tab/>
         <w:t xml:space="preserve">Python </w:t>
       </w:r>
-      <w:hyperlink r:id="rId5">
+      <w:hyperlink r:id="rId7">
         <w:r>
           <w:rPr>
             <w:rStyle w:val="EnlacedeInternet"/>
@@ -3029,7 +2979,7 @@
         <w:tab/>
         <w:t xml:space="preserve">Django. </w:t>
       </w:r>
-      <w:hyperlink r:id="rId6">
+      <w:hyperlink r:id="rId8">
         <w:r>
           <w:rPr>
             <w:rStyle w:val="EnlacedeInternet"/>
@@ -3063,7 +3013,7 @@
         <w:tab/>
         <w:t xml:space="preserve">Sedna </w:t>
       </w:r>
-      <w:hyperlink r:id="rId7">
+      <w:hyperlink r:id="rId9">
         <w:r>
           <w:rPr>
             <w:rStyle w:val="EnlacedeInternet"/>
@@ -3093,17 +3043,9 @@
           <w:sz w:val="22"/>
           <w:lang w:val="eu-ES"/>
         </w:rPr>
-        <w:t xml:space="preserve">[3]   </w:t>
-      </w:r>
-      <w:r>
-        <w:rPr>
-          <w:rFonts w:ascii="Calibri Light" w:hAnsi="Calibri Light"/>
-          <w:sz w:val="22"/>
-          <w:lang w:val="eu-ES"/>
-        </w:rPr>
-        <w:t xml:space="preserve">Bootstrap </w:t>
-      </w:r>
-      <w:hyperlink r:id="rId8">
+        <w:t xml:space="preserve">[3]   Bootstrap </w:t>
+      </w:r>
+      <w:hyperlink r:id="rId10">
         <w:r>
           <w:rPr>
             <w:rStyle w:val="EnlacedeInternet"/>
@@ -3135,16 +3077,9 @@
         </w:rPr>
         <w:t>[4]</w:t>
         <w:tab/>
-      </w:r>
-      <w:r>
-        <w:rPr>
-          <w:rFonts w:ascii="Calibri Light" w:hAnsi="Calibri Light"/>
-          <w:sz w:val="22"/>
-          <w:lang w:val="eu-ES"/>
-        </w:rPr>
         <w:t xml:space="preserve">Docker </w:t>
       </w:r>
-      <w:hyperlink r:id="rId9">
+      <w:hyperlink r:id="rId11">
         <w:r>
           <w:rPr>
             <w:rStyle w:val="EnlacedeInternet"/>
@@ -3157,8 +3092,8 @@
       </w:hyperlink>
     </w:p>
     <w:sectPr>
-      <w:headerReference w:type="default" r:id="rId10"/>
-      <w:footerReference w:type="default" r:id="rId11"/>
+      <w:headerReference w:type="default" r:id="rId12"/>
+      <w:footerReference w:type="default" r:id="rId13"/>
       <w:type w:val="nextPage"/>
       <w:pgSz w:w="11906" w:h="16838"/>
       <w:pgMar w:left="1701" w:right="1701" w:header="0" w:top="1701" w:footer="709" w:bottom="1531" w:gutter="0"/>
@@ -4074,6 +4009,14 @@
       <w:lang w:val="en-GB" w:eastAsia="de-DE"/>
     </w:rPr>
   </w:style>
+  <w:style w:type="character" w:styleId="EnlacedeInternetvisitado">
+    <w:name w:val="Enlace de Internet visitado"/>
+    <w:rPr>
+      <w:color w:val="800000"/>
+      <w:u w:val="single"/>
+      <w:lang w:val="zxx" w:eastAsia="zxx" w:bidi="zxx"/>
+    </w:rPr>
+  </w:style>
   <w:style w:type="paragraph" w:styleId="Ttulo">
     <w:name w:val="Título"/>
     <w:basedOn w:val="Normal"/>

</xml_diff>